<commit_message>
filled in resume page
</commit_message>
<xml_diff>
--- a/docs/resume22.docx
+++ b/docs/resume22.docx
@@ -159,14 +159,7 @@
           <w:rFonts w:ascii="Garamond" w:eastAsia="Garamond" w:hAnsi="Garamond" w:cs="Garamond"/>
           <w:b/>
         </w:rPr>
-        <w:t>3 - Pending</w:t>
-      </w:r>
-      <w:r>
-        <w:rPr>
-          <w:rFonts w:ascii="Garamond" w:eastAsia="Garamond" w:hAnsi="Garamond" w:cs="Garamond"/>
-          <w:b/>
-        </w:rPr>
-        <w:t xml:space="preserve"> </w:t>
+        <w:t xml:space="preserve">3 - Pending </w:t>
       </w:r>
       <w:r>
         <w:rPr>
@@ -337,7 +330,19 @@
         <w:rPr>
           <w:rFonts w:ascii="Garamond" w:eastAsia="Garamond" w:hAnsi="Garamond" w:cs="Garamond"/>
         </w:rPr>
-        <w:t>Bachelor of Science in Geography – Geographic Information Systems (GIS) Emphasis</w:t>
+        <w:t xml:space="preserve">Bachelor of </w:t>
+      </w:r>
+      <w:r>
+        <w:rPr>
+          <w:rFonts w:ascii="Garamond" w:eastAsia="Garamond" w:hAnsi="Garamond" w:cs="Garamond"/>
+        </w:rPr>
+        <w:t>Art</w:t>
+      </w:r>
+      <w:r>
+        <w:rPr>
+          <w:rFonts w:ascii="Garamond" w:eastAsia="Garamond" w:hAnsi="Garamond" w:cs="Garamond"/>
+        </w:rPr>
+        <w:t xml:space="preserve"> in Geography – Geographic Information Systems (GIS) Emphasis</w:t>
       </w:r>
     </w:p>
     <w:p>

</xml_diff>